<commit_message>
finished writeup and tests
I forgot to commit before starting writeup but I finished tests and finished the writeup for the most part.
</commit_message>
<xml_diff>
--- a/Secure Prog Writeup.docx
+++ b/Secure Prog Writeup.docx
@@ -48,15 +48,7 @@
         </w:numPr>
       </w:pPr>
       <w:r>
-        <w:t xml:space="preserve">There is not system in place to check if the file is real. If the file is not </w:t>
-      </w:r>
-      <w:proofErr w:type="gramStart"/>
-      <w:r>
-        <w:t>real</w:t>
-      </w:r>
-      <w:proofErr w:type="gramEnd"/>
-      <w:r>
-        <w:t xml:space="preserve"> it will break.</w:t>
+        <w:t>There is not system in place to check if the file is real. If the file is not real it will break.</w:t>
       </w:r>
     </w:p>
     <w:p>
@@ -106,11 +98,9 @@
       <w:r>
         <w:t xml:space="preserve">The file handling is done outside of the functions </w:t>
       </w:r>
-      <w:proofErr w:type="gramStart"/>
-      <w:r>
-        <w:t>were</w:t>
-      </w:r>
-      <w:proofErr w:type="gramEnd"/>
+      <w:r>
+        <w:t>where</w:t>
+      </w:r>
       <w:r>
         <w:t xml:space="preserve"> it is defined which you usually don’t want to do.</w:t>
       </w:r>
@@ -160,6 +150,163 @@
       </w:r>
     </w:p>
     <w:p/>
+    <w:p>
+      <w:r>
+        <w:t>I have adjusted input validation so that it throws an exception if the file is not real or if it is not the correct value for the function.</w:t>
+      </w:r>
+      <w:r>
+        <w:t xml:space="preserve"> I added errors exceptions </w:t>
+      </w:r>
+      <w:r>
+        <w:t xml:space="preserve">what the files have in them so that it makes sure it is decryptable. </w:t>
+      </w:r>
+    </w:p>
+    <w:p>
+      <w:r>
+        <w:drawing>
+          <wp:inline distT="0" distB="0" distL="0" distR="0" wp14:anchorId="0E636CF9" wp14:editId="2F476A1E">
+            <wp:extent cx="2438400" cy="1780492"/>
+            <wp:effectExtent l="0" t="0" r="0" b="0"/>
+            <wp:docPr id="1" name="Picture 1"/>
+            <wp:cNvGraphicFramePr>
+              <a:graphicFrameLocks xmlns:a="http://schemas.openxmlformats.org/drawingml/2006/main" noChangeAspect="1"/>
+            </wp:cNvGraphicFramePr>
+            <a:graphic xmlns:a="http://schemas.openxmlformats.org/drawingml/2006/main">
+              <a:graphicData uri="http://schemas.openxmlformats.org/drawingml/2006/picture">
+                <pic:pic xmlns:pic="http://schemas.openxmlformats.org/drawingml/2006/picture">
+                  <pic:nvPicPr>
+                    <pic:cNvPr id="1" name=""/>
+                    <pic:cNvPicPr/>
+                  </pic:nvPicPr>
+                  <pic:blipFill>
+                    <a:blip r:embed="rId8"/>
+                    <a:stretch>
+                      <a:fillRect/>
+                    </a:stretch>
+                  </pic:blipFill>
+                  <pic:spPr>
+                    <a:xfrm>
+                      <a:off x="0" y="0"/>
+                      <a:ext cx="2450256" cy="1789149"/>
+                    </a:xfrm>
+                    <a:prstGeom prst="rect">
+                      <a:avLst/>
+                    </a:prstGeom>
+                  </pic:spPr>
+                </pic:pic>
+              </a:graphicData>
+            </a:graphic>
+          </wp:inline>
+        </w:drawing>
+      </w:r>
+      <w:r>
+        <w:drawing>
+          <wp:inline distT="0" distB="0" distL="0" distR="0" wp14:anchorId="174BEF4F" wp14:editId="50F03265">
+            <wp:extent cx="2495550" cy="1777766"/>
+            <wp:effectExtent l="0" t="0" r="0" b="0"/>
+            <wp:docPr id="2" name="Picture 2"/>
+            <wp:cNvGraphicFramePr>
+              <a:graphicFrameLocks xmlns:a="http://schemas.openxmlformats.org/drawingml/2006/main" noChangeAspect="1"/>
+            </wp:cNvGraphicFramePr>
+            <a:graphic xmlns:a="http://schemas.openxmlformats.org/drawingml/2006/main">
+              <a:graphicData uri="http://schemas.openxmlformats.org/drawingml/2006/picture">
+                <pic:pic xmlns:pic="http://schemas.openxmlformats.org/drawingml/2006/picture">
+                  <pic:nvPicPr>
+                    <pic:cNvPr id="1" name=""/>
+                    <pic:cNvPicPr/>
+                  </pic:nvPicPr>
+                  <pic:blipFill>
+                    <a:blip r:embed="rId9"/>
+                    <a:stretch>
+                      <a:fillRect/>
+                    </a:stretch>
+                  </pic:blipFill>
+                  <pic:spPr>
+                    <a:xfrm>
+                      <a:off x="0" y="0"/>
+                      <a:ext cx="2505303" cy="1784714"/>
+                    </a:xfrm>
+                    <a:prstGeom prst="rect">
+                      <a:avLst/>
+                    </a:prstGeom>
+                  </pic:spPr>
+                </pic:pic>
+              </a:graphicData>
+            </a:graphic>
+          </wp:inline>
+        </w:drawing>
+      </w:r>
+    </w:p>
+    <w:p>
+      <w:r>
+        <w:t xml:space="preserve">I have added testing coverage. It currently is at </w:t>
+      </w:r>
+      <w:r>
+        <w:t xml:space="preserve">87%, the only part it doesn’t check is the </w:t>
+      </w:r>
+      <w:r>
+        <w:t>user choice for what they’re going to do.</w:t>
+      </w:r>
+    </w:p>
+    <w:p>
+      <w:r>
+        <w:lastRenderedPageBreak/>
+        <w:drawing>
+          <wp:inline distT="0" distB="0" distL="0" distR="0" wp14:anchorId="687310BA" wp14:editId="645BCCE2">
+            <wp:extent cx="2886075" cy="1376436"/>
+            <wp:effectExtent l="0" t="0" r="0" b="0"/>
+            <wp:docPr id="3" name="Picture 3"/>
+            <wp:cNvGraphicFramePr>
+              <a:graphicFrameLocks xmlns:a="http://schemas.openxmlformats.org/drawingml/2006/main" noChangeAspect="1"/>
+            </wp:cNvGraphicFramePr>
+            <a:graphic xmlns:a="http://schemas.openxmlformats.org/drawingml/2006/main">
+              <a:graphicData uri="http://schemas.openxmlformats.org/drawingml/2006/picture">
+                <pic:pic xmlns:pic="http://schemas.openxmlformats.org/drawingml/2006/picture">
+                  <pic:nvPicPr>
+                    <pic:cNvPr id="1" name=""/>
+                    <pic:cNvPicPr/>
+                  </pic:nvPicPr>
+                  <pic:blipFill>
+                    <a:blip r:embed="rId10"/>
+                    <a:stretch>
+                      <a:fillRect/>
+                    </a:stretch>
+                  </pic:blipFill>
+                  <pic:spPr>
+                    <a:xfrm>
+                      <a:off x="0" y="0"/>
+                      <a:ext cx="2898040" cy="1382143"/>
+                    </a:xfrm>
+                    <a:prstGeom prst="rect">
+                      <a:avLst/>
+                    </a:prstGeom>
+                  </pic:spPr>
+                </pic:pic>
+              </a:graphicData>
+            </a:graphic>
+          </wp:inline>
+        </w:drawing>
+      </w:r>
+    </w:p>
+    <w:p>
+      <w:r>
+        <w:t xml:space="preserve">I changed it so that the files are opened with </w:t>
+      </w:r>
+      <w:proofErr w:type="spellStart"/>
+      <w:r>
+        <w:t>with</w:t>
+      </w:r>
+      <w:proofErr w:type="spellEnd"/>
+      <w:r>
+        <w:t xml:space="preserve"> so that they are closed properly and I don’t need .close(). </w:t>
+      </w:r>
+    </w:p>
+    <w:p/>
+    <w:p>
+      <w:r>
+        <w:t xml:space="preserve">I added a couple things for user interface and like a line describing what the program does and with the output file. </w:t>
+      </w:r>
+    </w:p>
     <w:sectPr>
       <w:pgSz w:w="12240" w:h="15840"/>
       <w:pgMar w:top="1440" w:right="1440" w:bottom="1440" w:left="1440" w:header="720" w:footer="720" w:gutter="0"/>
@@ -1118,9 +1265,12 @@
 </file>
 
 <file path=customXml/item1.xml><?xml version="1.0" encoding="utf-8"?>
-<p:properties xmlns:p="http://schemas.microsoft.com/office/2006/metadata/properties" xmlns:xsi="http://www.w3.org/2001/XMLSchema-instance" xmlns:pc="http://schemas.microsoft.com/office/infopath/2007/PartnerControls">
-  <documentManagement/>
-</p:properties>
+<?mso-contentType ?>
+<FormTemplates xmlns="http://schemas.microsoft.com/sharepoint/v3/contenttype/forms">
+  <Display>DocumentLibraryForm</Display>
+  <Edit>DocumentLibraryForm</Edit>
+  <New>DocumentLibraryForm</New>
+</FormTemplates>
 </file>
 
 <file path=customXml/item2.xml><?xml version="1.0" encoding="utf-8"?>
@@ -1276,19 +1426,15 @@
 </file>
 
 <file path=customXml/item3.xml><?xml version="1.0" encoding="utf-8"?>
-<?mso-contentType ?>
-<FormTemplates xmlns="http://schemas.microsoft.com/sharepoint/v3/contenttype/forms">
-  <Display>DocumentLibraryForm</Display>
-  <Edit>DocumentLibraryForm</Edit>
-  <New>DocumentLibraryForm</New>
-</FormTemplates>
+<p:properties xmlns:p="http://schemas.microsoft.com/office/2006/metadata/properties" xmlns:xsi="http://www.w3.org/2001/XMLSchema-instance" xmlns:pc="http://schemas.microsoft.com/office/infopath/2007/PartnerControls">
+  <documentManagement/>
+</p:properties>
 </file>
 
 <file path=customXml/itemProps1.xml><?xml version="1.0" encoding="utf-8"?>
-<ds:datastoreItem xmlns:ds="http://schemas.openxmlformats.org/officeDocument/2006/customXml" ds:itemID="{88CC0E30-A1E7-45DF-AD46-5A1FBEF0F873}">
+<ds:datastoreItem xmlns:ds="http://schemas.openxmlformats.org/officeDocument/2006/customXml" ds:itemID="{09E9172B-B7EA-405E-827F-5D1789419A80}">
   <ds:schemaRefs>
-    <ds:schemaRef ds:uri="http://schemas.microsoft.com/office/2006/metadata/properties"/>
-    <ds:schemaRef ds:uri="http://schemas.microsoft.com/office/infopath/2007/PartnerControls"/>
+    <ds:schemaRef ds:uri="http://schemas.microsoft.com/sharepoint/v3/contenttype/forms"/>
   </ds:schemaRefs>
 </ds:datastoreItem>
 </file>
@@ -1312,9 +1458,10 @@
 </file>
 
 <file path=customXml/itemProps3.xml><?xml version="1.0" encoding="utf-8"?>
-<ds:datastoreItem xmlns:ds="http://schemas.openxmlformats.org/officeDocument/2006/customXml" ds:itemID="{09E9172B-B7EA-405E-827F-5D1789419A80}">
+<ds:datastoreItem xmlns:ds="http://schemas.openxmlformats.org/officeDocument/2006/customXml" ds:itemID="{88CC0E30-A1E7-45DF-AD46-5A1FBEF0F873}">
   <ds:schemaRefs>
-    <ds:schemaRef ds:uri="http://schemas.microsoft.com/sharepoint/v3/contenttype/forms"/>
+    <ds:schemaRef ds:uri="http://schemas.microsoft.com/office/2006/metadata/properties"/>
+    <ds:schemaRef ds:uri="http://schemas.microsoft.com/office/infopath/2007/PartnerControls"/>
   </ds:schemaRefs>
 </ds:datastoreItem>
 </file>
</xml_diff>